<commit_message>
Fixed Sprint 3 meeting schedule
</commit_message>
<xml_diff>
--- a/SCRUM Files/Sprint 3 SCRUM meeting Schedule.docx
+++ b/SCRUM Files/Sprint 3 SCRUM meeting Schedule.docx
@@ -63,6 +63,11 @@
       </w:r>
     </w:p>
     <w:p>
+      <w:r>
+        <w:t>April 3, 2017</w:t>
+      </w:r>
+    </w:p>
+    <w:p>
       <w:pPr>
         <w:pStyle w:val="ListParagraph"/>
         <w:numPr>
@@ -109,6 +114,11 @@
       </w:r>
     </w:p>
     <w:p>
+      <w:r>
+        <w:t>April 5, 2017</w:t>
+      </w:r>
+    </w:p>
+    <w:p>
       <w:pPr>
         <w:pStyle w:val="ListParagraph"/>
         <w:numPr>
@@ -119,14 +129,19 @@
       <w:r>
         <w:t>Work on GUI improvements</w:t>
       </w:r>
+    </w:p>
+    <w:p/>
+    <w:p>
+      <w:r>
+        <w:t>SCRUM meeting # 3:</w:t>
+      </w:r>
+    </w:p>
+    <w:p>
+      <w:r>
+        <w:t>April 7, 2017</w:t>
+      </w:r>
       <w:bookmarkStart w:id="0" w:name="_GoBack"/>
       <w:bookmarkEnd w:id="0"/>
-    </w:p>
-    <w:p/>
-    <w:p>
-      <w:r>
-        <w:t>SCRUM meeting # 3:</w:t>
-      </w:r>
     </w:p>
     <w:p>
       <w:pPr>

</xml_diff>